<commit_message>
All commodities_templates not fixed yet!
</commit_message>
<xml_diff>
--- a/Import_Export/tmp-final/727296 - TEMPLATE - Gas ExportImport Orders.docx
+++ b/Import_Export/tmp-final/727296 - TEMPLATE - Gas ExportImport Orders.docx
@@ -32,8 +32,6 @@
           <w:szCs w:val="21"/>
         </w:rPr>
       </w:pPr>
-      <w:bookmarkStart w:id="0" w:name="_GoBack"/>
-      <w:bookmarkEnd w:id="0"/>
       <w:r>
         <w:rPr>
           <w:rFonts w:ascii="Arial" w:hAnsi="Arial" w:cs="Arial"/>
@@ -49,6 +47,7 @@
           <w:b/>
           <w:sz w:val="21"/>
           <w:szCs w:val="21"/>
+          <w:highlight w:val="yellow"/>
         </w:rPr>
         <w:fldChar w:fldCharType="begin"/>
       </w:r>
@@ -58,6 +57,7 @@
           <w:b/>
           <w:sz w:val="21"/>
           <w:szCs w:val="21"/>
+          <w:highlight w:val="yellow"/>
         </w:rPr>
         <w:instrText xml:space="preserve"> MERGEFIELD  Export_2 </w:instrText>
       </w:r>
@@ -67,6 +67,7 @@
           <w:b/>
           <w:sz w:val="21"/>
           <w:szCs w:val="21"/>
+          <w:highlight w:val="yellow"/>
         </w:rPr>
         <w:fldChar w:fldCharType="separate"/>
       </w:r>
@@ -77,6 +78,7 @@
           <w:noProof/>
           <w:sz w:val="21"/>
           <w:szCs w:val="21"/>
+          <w:highlight w:val="yellow"/>
         </w:rPr>
         <w:t>«Export_2»</w:t>
       </w:r>
@@ -86,6 +88,7 @@
           <w:b/>
           <w:sz w:val="21"/>
           <w:szCs w:val="21"/>
+          <w:highlight w:val="yellow"/>
         </w:rPr>
         <w:fldChar w:fldCharType="end"/>
       </w:r>
@@ -355,6 +358,7 @@
           <w:rFonts w:ascii="Arial" w:hAnsi="Arial" w:cs="Arial"/>
           <w:sz w:val="21"/>
           <w:szCs w:val="21"/>
+          <w:highlight w:val="yellow"/>
         </w:rPr>
         <w:fldChar w:fldCharType="begin"/>
       </w:r>
@@ -363,6 +367,7 @@
           <w:rFonts w:ascii="Arial" w:hAnsi="Arial" w:cs="Arial"/>
           <w:sz w:val="21"/>
           <w:szCs w:val="21"/>
+          <w:highlight w:val="yellow"/>
         </w:rPr>
         <w:instrText xml:space="preserve"> MERGEFIELD Company </w:instrText>
       </w:r>
@@ -371,6 +376,7 @@
           <w:rFonts w:ascii="Arial" w:hAnsi="Arial" w:cs="Arial"/>
           <w:sz w:val="21"/>
           <w:szCs w:val="21"/>
+          <w:highlight w:val="yellow"/>
         </w:rPr>
         <w:fldChar w:fldCharType="separate"/>
       </w:r>
@@ -380,6 +386,7 @@
           <w:noProof/>
           <w:sz w:val="21"/>
           <w:szCs w:val="21"/>
+          <w:highlight w:val="yellow"/>
         </w:rPr>
         <w:t>«Company»</w:t>
       </w:r>
@@ -388,6 +395,7 @@
           <w:rFonts w:ascii="Arial" w:hAnsi="Arial" w:cs="Arial"/>
           <w:sz w:val="21"/>
           <w:szCs w:val="21"/>
+          <w:highlight w:val="yellow"/>
         </w:rPr>
         <w:fldChar w:fldCharType="end"/>
       </w:r>
@@ -528,6 +536,7 @@
           <w:rFonts w:ascii="Arial" w:hAnsi="Arial" w:cs="Arial"/>
           <w:sz w:val="21"/>
           <w:szCs w:val="21"/>
+          <w:highlight w:val="yellow"/>
         </w:rPr>
         <w:fldChar w:fldCharType="begin"/>
       </w:r>
@@ -536,6 +545,7 @@
           <w:rFonts w:ascii="Arial" w:hAnsi="Arial" w:cs="Arial"/>
           <w:sz w:val="21"/>
           <w:szCs w:val="21"/>
+          <w:highlight w:val="yellow"/>
         </w:rPr>
         <w:instrText xml:space="preserve"> MERGEFIELD File_ </w:instrText>
       </w:r>
@@ -544,6 +554,7 @@
           <w:rFonts w:ascii="Arial" w:hAnsi="Arial" w:cs="Arial"/>
           <w:sz w:val="21"/>
           <w:szCs w:val="21"/>
+          <w:highlight w:val="yellow"/>
         </w:rPr>
         <w:fldChar w:fldCharType="separate"/>
       </w:r>
@@ -553,6 +564,7 @@
           <w:noProof/>
           <w:sz w:val="21"/>
           <w:szCs w:val="21"/>
+          <w:highlight w:val="yellow"/>
         </w:rPr>
         <w:t>«File_»</w:t>
       </w:r>
@@ -561,6 +573,7 @@
           <w:rFonts w:ascii="Arial" w:hAnsi="Arial" w:cs="Arial"/>
           <w:sz w:val="21"/>
           <w:szCs w:val="21"/>
+          <w:highlight w:val="yellow"/>
         </w:rPr>
         <w:fldChar w:fldCharType="end"/>
       </w:r>
@@ -905,6 +918,7 @@
           <w:rFonts w:ascii="Arial" w:hAnsi="Arial" w:cs="Arial"/>
           <w:sz w:val="21"/>
           <w:szCs w:val="21"/>
+          <w:highlight w:val="yellow"/>
         </w:rPr>
         <w:fldChar w:fldCharType="begin"/>
       </w:r>
@@ -913,6 +927,7 @@
           <w:rFonts w:ascii="Arial" w:hAnsi="Arial" w:cs="Arial"/>
           <w:sz w:val="21"/>
           <w:szCs w:val="21"/>
+          <w:highlight w:val="yellow"/>
         </w:rPr>
         <w:instrText xml:space="preserve"> MERGEFIELD "Application_Date" </w:instrText>
       </w:r>
@@ -921,6 +936,7 @@
           <w:rFonts w:ascii="Arial" w:hAnsi="Arial" w:cs="Arial"/>
           <w:sz w:val="21"/>
           <w:szCs w:val="21"/>
+          <w:highlight w:val="yellow"/>
         </w:rPr>
         <w:fldChar w:fldCharType="separate"/>
       </w:r>
@@ -930,6 +946,7 @@
           <w:noProof/>
           <w:sz w:val="21"/>
           <w:szCs w:val="21"/>
+          <w:highlight w:val="yellow"/>
         </w:rPr>
         <w:t>«Application_Date»</w:t>
       </w:r>
@@ -938,6 +955,7 @@
           <w:rFonts w:ascii="Arial" w:hAnsi="Arial" w:cs="Arial"/>
           <w:sz w:val="21"/>
           <w:szCs w:val="21"/>
+          <w:highlight w:val="yellow"/>
         </w:rPr>
         <w:fldChar w:fldCharType="end"/>
       </w:r>
@@ -964,6 +982,7 @@
           <w:rFonts w:ascii="Arial" w:hAnsi="Arial" w:cs="Arial"/>
           <w:sz w:val="21"/>
           <w:szCs w:val="21"/>
+          <w:highlight w:val="yellow"/>
         </w:rPr>
         <w:fldChar w:fldCharType="begin"/>
       </w:r>
@@ -972,6 +991,7 @@
           <w:rFonts w:ascii="Arial" w:hAnsi="Arial" w:cs="Arial"/>
           <w:sz w:val="21"/>
           <w:szCs w:val="21"/>
+          <w:highlight w:val="yellow"/>
         </w:rPr>
         <w:instrText xml:space="preserve"> MERGEFIELD TYPE </w:instrText>
       </w:r>
@@ -980,6 +1000,7 @@
           <w:rFonts w:ascii="Arial" w:hAnsi="Arial" w:cs="Arial"/>
           <w:sz w:val="21"/>
           <w:szCs w:val="21"/>
+          <w:highlight w:val="yellow"/>
         </w:rPr>
         <w:fldChar w:fldCharType="separate"/>
       </w:r>
@@ -989,6 +1010,7 @@
           <w:noProof/>
           <w:sz w:val="21"/>
           <w:szCs w:val="21"/>
+          <w:highlight w:val="yellow"/>
         </w:rPr>
         <w:t>«TYPE»</w:t>
       </w:r>
@@ -997,6 +1019,7 @@
           <w:rFonts w:ascii="Arial" w:hAnsi="Arial" w:cs="Arial"/>
           <w:sz w:val="21"/>
           <w:szCs w:val="21"/>
+          <w:highlight w:val="yellow"/>
         </w:rPr>
         <w:fldChar w:fldCharType="end"/>
       </w:r>
@@ -1337,6 +1360,7 @@
           <w:rFonts w:ascii="Arial" w:hAnsi="Arial" w:cs="Arial"/>
           <w:sz w:val="21"/>
           <w:szCs w:val="21"/>
+          <w:highlight w:val="yellow"/>
           <w:lang w:val="en-GB"/>
         </w:rPr>
         <w:fldChar w:fldCharType="begin"/>
@@ -1346,15 +1370,17 @@
           <w:rFonts w:ascii="Arial" w:hAnsi="Arial" w:cs="Arial"/>
           <w:sz w:val="21"/>
           <w:szCs w:val="21"/>
+          <w:highlight w:val="yellow"/>
           <w:lang w:val="en-GB"/>
         </w:rPr>
-        <w:instrText xml:space="preserve"> MERGEFIELD "Order_Commences" </w:instrText>
-      </w:r>
-      <w:r>
-        <w:rPr>
-          <w:rFonts w:ascii="Arial" w:hAnsi="Arial" w:cs="Arial"/>
-          <w:sz w:val="21"/>
-          <w:szCs w:val="21"/>
+        <w:instrText xml:space="preserve"> MERGEFIELD  Order_Commences_ex  \* MERGEFORMAT </w:instrText>
+      </w:r>
+      <w:r>
+        <w:rPr>
+          <w:rFonts w:ascii="Arial" w:hAnsi="Arial" w:cs="Arial"/>
+          <w:sz w:val="21"/>
+          <w:szCs w:val="21"/>
+          <w:highlight w:val="yellow"/>
           <w:lang w:val="en-GB"/>
         </w:rPr>
         <w:fldChar w:fldCharType="separate"/>
@@ -1365,15 +1391,17 @@
           <w:noProof/>
           <w:sz w:val="21"/>
           <w:szCs w:val="21"/>
+          <w:highlight w:val="yellow"/>
           <w:lang w:val="en-GB"/>
         </w:rPr>
-        <w:t>«Order_Commences»</w:t>
-      </w:r>
-      <w:r>
-        <w:rPr>
-          <w:rFonts w:ascii="Arial" w:hAnsi="Arial" w:cs="Arial"/>
-          <w:sz w:val="21"/>
-          <w:szCs w:val="21"/>
+        <w:t>«Order_Commences_ex»</w:t>
+      </w:r>
+      <w:r>
+        <w:rPr>
+          <w:rFonts w:ascii="Arial" w:hAnsi="Arial" w:cs="Arial"/>
+          <w:sz w:val="21"/>
+          <w:szCs w:val="21"/>
+          <w:highlight w:val="yellow"/>
           <w:lang w:val="en-GB"/>
         </w:rPr>
         <w:fldChar w:fldCharType="end"/>
@@ -1426,6 +1454,7 @@
         </w:rPr>
         <w:tab/>
       </w:r>
+      <w:proofErr w:type="gramStart"/>
       <w:r>
         <w:rPr>
           <w:rFonts w:ascii="Arial" w:hAnsi="Arial" w:cs="Arial"/>
@@ -1433,7 +1462,7 @@
           <w:szCs w:val="21"/>
           <w:lang w:val="en-GB"/>
         </w:rPr>
-        <w:t>on</w:t>
+        <w:t>o</w:t>
       </w:r>
       <w:r>
         <w:rPr>
@@ -1442,6 +1471,16 @@
           <w:szCs w:val="21"/>
           <w:lang w:val="en-GB"/>
         </w:rPr>
+        <w:t>n</w:t>
+      </w:r>
+      <w:proofErr w:type="gramEnd"/>
+      <w:r>
+        <w:rPr>
+          <w:rFonts w:ascii="Arial" w:hAnsi="Arial" w:cs="Arial"/>
+          <w:sz w:val="21"/>
+          <w:szCs w:val="21"/>
+          <w:lang w:val="en-GB"/>
+        </w:rPr>
         <w:t xml:space="preserve"> </w:t>
       </w:r>
       <w:r>
@@ -1449,6 +1488,7 @@
           <w:rFonts w:ascii="Arial" w:hAnsi="Arial" w:cs="Arial"/>
           <w:sz w:val="21"/>
           <w:szCs w:val="21"/>
+          <w:highlight w:val="yellow"/>
           <w:lang w:val="en-GB"/>
         </w:rPr>
         <w:fldChar w:fldCharType="begin"/>
@@ -1458,15 +1498,17 @@
           <w:rFonts w:ascii="Arial" w:hAnsi="Arial" w:cs="Arial"/>
           <w:sz w:val="21"/>
           <w:szCs w:val="21"/>
+          <w:highlight w:val="yellow"/>
           <w:lang w:val="en-GB"/>
         </w:rPr>
-        <w:instrText xml:space="preserve"> MERGEFIELD "Order_Ends" </w:instrText>
-      </w:r>
-      <w:r>
-        <w:rPr>
-          <w:rFonts w:ascii="Arial" w:hAnsi="Arial" w:cs="Arial"/>
-          <w:sz w:val="21"/>
-          <w:szCs w:val="21"/>
+        <w:instrText xml:space="preserve"> MERGEFIELD  Order_Ends_ex  \* MERGEFORMAT </w:instrText>
+      </w:r>
+      <w:r>
+        <w:rPr>
+          <w:rFonts w:ascii="Arial" w:hAnsi="Arial" w:cs="Arial"/>
+          <w:sz w:val="21"/>
+          <w:szCs w:val="21"/>
+          <w:highlight w:val="yellow"/>
           <w:lang w:val="en-GB"/>
         </w:rPr>
         <w:fldChar w:fldCharType="separate"/>
@@ -1477,19 +1519,23 @@
           <w:noProof/>
           <w:sz w:val="21"/>
           <w:szCs w:val="21"/>
+          <w:highlight w:val="yellow"/>
           <w:lang w:val="en-GB"/>
         </w:rPr>
-        <w:t>«Order_Ends»</w:t>
-      </w:r>
-      <w:r>
-        <w:rPr>
-          <w:rFonts w:ascii="Arial" w:hAnsi="Arial" w:cs="Arial"/>
-          <w:sz w:val="21"/>
-          <w:szCs w:val="21"/>
+        <w:t>«Order_Ends_ex»</w:t>
+      </w:r>
+      <w:r>
+        <w:rPr>
+          <w:rFonts w:ascii="Arial" w:hAnsi="Arial" w:cs="Arial"/>
+          <w:sz w:val="21"/>
+          <w:szCs w:val="21"/>
+          <w:highlight w:val="yellow"/>
           <w:lang w:val="en-GB"/>
         </w:rPr>
         <w:fldChar w:fldCharType="end"/>
       </w:r>
+      <w:bookmarkStart w:id="0" w:name="_GoBack"/>
+      <w:bookmarkEnd w:id="0"/>
       <w:r>
         <w:rPr>
           <w:rFonts w:ascii="Arial" w:hAnsi="Arial" w:cs="Arial"/>
@@ -3150,39 +3196,48 @@
         </w:rPr>
         <w:t>gas</w:t>
       </w:r>
+      <w:r>
+        <w:rPr>
+          <w:rFonts w:ascii="Arial" w:hAnsi="Arial" w:cs="Arial"/>
+          <w:sz w:val="21"/>
+          <w:szCs w:val="21"/>
+        </w:rPr>
+        <w:fldChar w:fldCharType="begin"/>
+      </w:r>
+      <w:r>
+        <w:rPr>
+          <w:rFonts w:ascii="Arial" w:hAnsi="Arial" w:cs="Arial"/>
+          <w:sz w:val="21"/>
+          <w:szCs w:val="21"/>
+        </w:rPr>
+        <w:instrText xml:space="preserve"> MERGEFIELD TYPE </w:instrText>
+      </w:r>
+      <w:r>
+        <w:rPr>
+          <w:rFonts w:ascii="Arial" w:hAnsi="Arial" w:cs="Arial"/>
+          <w:sz w:val="21"/>
+          <w:szCs w:val="21"/>
+        </w:rPr>
+        <w:fldChar w:fldCharType="separate"/>
+      </w:r>
+      <w:r>
+        <w:rPr>
+          <w:rFonts w:ascii="Arial" w:hAnsi="Arial" w:cs="Arial"/>
+          <w:noProof/>
+          <w:sz w:val="21"/>
+          <w:szCs w:val="21"/>
+        </w:rPr>
+        <w:t>«TYPE</w:t>
+      </w:r>
       <w:proofErr w:type="spellEnd"/>
       <w:r>
         <w:rPr>
           <w:rFonts w:ascii="Arial" w:hAnsi="Arial" w:cs="Arial"/>
-          <w:sz w:val="21"/>
-          <w:szCs w:val="21"/>
-        </w:rPr>
-        <w:fldChar w:fldCharType="begin"/>
-      </w:r>
-      <w:r>
-        <w:rPr>
-          <w:rFonts w:ascii="Arial" w:hAnsi="Arial" w:cs="Arial"/>
-          <w:sz w:val="21"/>
-          <w:szCs w:val="21"/>
-        </w:rPr>
-        <w:instrText xml:space="preserve"> MERGEFIELD TYPE </w:instrText>
-      </w:r>
-      <w:r>
-        <w:rPr>
-          <w:rFonts w:ascii="Arial" w:hAnsi="Arial" w:cs="Arial"/>
-          <w:sz w:val="21"/>
-          <w:szCs w:val="21"/>
-        </w:rPr>
-        <w:fldChar w:fldCharType="separate"/>
-      </w:r>
-      <w:r>
-        <w:rPr>
-          <w:rFonts w:ascii="Arial" w:hAnsi="Arial" w:cs="Arial"/>
           <w:noProof/>
           <w:sz w:val="21"/>
           <w:szCs w:val="21"/>
         </w:rPr>
-        <w:t>«TYPE»</w:t>
+        <w:t>»</w:t>
       </w:r>
       <w:r>
         <w:rPr>
@@ -3532,7 +3587,7 @@
           <w:szCs w:val="21"/>
           <w:lang w:val="en-GB"/>
         </w:rPr>
-        <w:instrText xml:space="preserve"> MERGEFIELD "Order_Commences" </w:instrText>
+        <w:instrText xml:space="preserve"> MERGEFIELD  Order_Commences_im  \* MERGEFORMAT </w:instrText>
       </w:r>
       <w:r>
         <w:rPr>
@@ -3551,7 +3606,7 @@
           <w:szCs w:val="21"/>
           <w:lang w:val="en-GB"/>
         </w:rPr>
-        <w:t>«Order_Commences»</w:t>
+        <w:t>«Order_Commences_im»</w:t>
       </w:r>
       <w:r>
         <w:rPr>
@@ -3609,6 +3664,15 @@
           <w:lang w:val="en-GB"/>
         </w:rPr>
         <w:tab/>
+      </w:r>
+      <w:proofErr w:type="gramStart"/>
+      <w:r>
+        <w:rPr>
+          <w:rFonts w:ascii="Arial" w:hAnsi="Arial" w:cs="Arial"/>
+          <w:sz w:val="21"/>
+          <w:szCs w:val="21"/>
+          <w:lang w:val="en-GB"/>
+        </w:rPr>
         <w:t>o</w:t>
       </w:r>
       <w:r>
@@ -3620,6 +3684,7 @@
         </w:rPr>
         <w:t>n</w:t>
       </w:r>
+      <w:proofErr w:type="gramEnd"/>
       <w:r>
         <w:rPr>
           <w:rFonts w:ascii="Arial" w:hAnsi="Arial" w:cs="Arial"/>
@@ -3645,7 +3710,7 @@
           <w:szCs w:val="21"/>
           <w:lang w:val="en-GB"/>
         </w:rPr>
-        <w:instrText xml:space="preserve"> MERGEFIELD "Order_Ends" </w:instrText>
+        <w:instrText xml:space="preserve"> MERGEFIELD  Order_Ends_im  \* MERGEFORMAT </w:instrText>
       </w:r>
       <w:r>
         <w:rPr>
@@ -3664,7 +3729,7 @@
           <w:szCs w:val="21"/>
           <w:lang w:val="en-GB"/>
         </w:rPr>
-        <w:t>«Order_Ends»</w:t>
+        <w:t>«Order_Ends_im»</w:t>
       </w:r>
       <w:r>
         <w:rPr>
@@ -5937,7 +6002,7 @@
           <w:szCs w:val="21"/>
           <w:lang w:val="fr-CA"/>
         </w:rPr>
-        <w:instrText xml:space="preserve"> MERGEFIELD en_vigueur_le </w:instrText>
+        <w:instrText xml:space="preserve"> MERGEFIELD  en_vigueur_le_ex  \* MERGEFORMAT </w:instrText>
       </w:r>
       <w:r>
         <w:rPr>
@@ -5956,7 +6021,7 @@
           <w:szCs w:val="21"/>
           <w:lang w:val="fr-CA"/>
         </w:rPr>
-        <w:t>«en_vigueur_le»</w:t>
+        <w:t>«en_vigueur_le_ex»</w:t>
       </w:r>
       <w:r>
         <w:rPr>
@@ -6023,7 +6088,7 @@
           <w:szCs w:val="21"/>
           <w:lang w:val="fr-CA"/>
         </w:rPr>
-        <w:instrText xml:space="preserve"> MERGEFIELD "Ordre_se_termine" </w:instrText>
+        <w:instrText xml:space="preserve"> MERGEFIELD  Ordre_se_termine_ex  \* MERGEFORMAT </w:instrText>
       </w:r>
       <w:r>
         <w:rPr>
@@ -6042,7 +6107,7 @@
           <w:szCs w:val="21"/>
           <w:lang w:val="fr-CA"/>
         </w:rPr>
-        <w:t>«Ordre_se_termine»</w:t>
+        <w:t>«Ordre_se_termine_ex»</w:t>
       </w:r>
       <w:r>
         <w:rPr>
@@ -7563,29 +7628,7 @@
           <w:szCs w:val="21"/>
           <w:lang w:val="fr-CA"/>
         </w:rPr>
-        <w:t>«DEVANT___</w:t>
-      </w:r>
-      <w:proofErr w:type="spellStart"/>
-      <w:r>
-        <w:rPr>
-          <w:rFonts w:ascii="Arial" w:hAnsi="Arial" w:cs="Arial"/>
-          <w:noProof/>
-          <w:sz w:val="21"/>
-          <w:szCs w:val="21"/>
-          <w:lang w:val="fr-CA"/>
-        </w:rPr>
-        <w:t>lOffice</w:t>
-      </w:r>
-      <w:proofErr w:type="spellEnd"/>
-      <w:r>
-        <w:rPr>
-          <w:rFonts w:ascii="Arial" w:hAnsi="Arial" w:cs="Arial"/>
-          <w:noProof/>
-          <w:sz w:val="21"/>
-          <w:szCs w:val="21"/>
-          <w:lang w:val="fr-CA"/>
-        </w:rPr>
-        <w:t>»</w:t>
+        <w:t>«DEVANT___lOffice»</w:t>
       </w:r>
       <w:r>
         <w:rPr>
@@ -8206,7 +8249,7 @@
           <w:szCs w:val="21"/>
           <w:lang w:val="fr-CA"/>
         </w:rPr>
-        <w:instrText xml:space="preserve"> MERGEFIELD en_vigueur_le </w:instrText>
+        <w:instrText xml:space="preserve"> MERGEFIELD  en_vigueur_le_im  \* MERGEFORMAT </w:instrText>
       </w:r>
       <w:r>
         <w:rPr>
@@ -8225,7 +8268,7 @@
           <w:szCs w:val="21"/>
           <w:lang w:val="fr-CA"/>
         </w:rPr>
-        <w:t>«en_vigueur_le»</w:t>
+        <w:t>«en_vigueur_le_im»</w:t>
       </w:r>
       <w:r>
         <w:rPr>
@@ -8292,7 +8335,7 @@
           <w:szCs w:val="21"/>
           <w:lang w:val="fr-CA"/>
         </w:rPr>
-        <w:instrText xml:space="preserve"> MERGEFIELD "Ordre_se_termine" </w:instrText>
+        <w:instrText xml:space="preserve"> MERGEFIELD  Ordre_se_termine_im  \* MERGEFORMAT </w:instrText>
       </w:r>
       <w:r>
         <w:rPr>
@@ -8311,7 +8354,7 @@
           <w:szCs w:val="21"/>
           <w:lang w:val="fr-CA"/>
         </w:rPr>
-        <w:t>«Ordre_se_termine»</w:t>
+        <w:t>«Ordre_se_termine_im»</w:t>
       </w:r>
       <w:r>
         <w:rPr>
@@ -12478,7 +12521,7 @@
 </file>
 
 <file path=customXml/itemProps1.xml><?xml version="1.0" encoding="utf-8"?>
-<ds:datastoreItem xmlns:ds="http://schemas.openxmlformats.org/officeDocument/2006/customXml" ds:itemID="{D142EF5E-4C82-4F30-B0C0-A5575A2A06ED}">
+<ds:datastoreItem xmlns:ds="http://schemas.openxmlformats.org/officeDocument/2006/customXml" ds:itemID="{75F70076-91CA-44CA-9695-5A6E4C9FEFCE}">
   <ds:schemaRefs>
     <ds:schemaRef ds:uri="http://schemas.openxmlformats.org/officeDocument/2006/bibliography"/>
   </ds:schemaRefs>

</xml_diff>